<commit_message>
Change In Req Doc
</commit_message>
<xml_diff>
--- a/Working file/Design/Required Document.docx
+++ b/Working file/Design/Required Document.docx
@@ -798,33 +798,11 @@
         </w:rPr>
         <w:t xml:space="preserve">may </w:t>
       </w:r>
-      <w:proofErr w:type="gramStart"/>
-      <w:r>
-        <w:rPr>
-          <w:lang w:val="en-US" w:bidi="ar-EG"/>
-        </w:rPr>
-        <w:t>has</w:t>
-      </w:r>
-      <w:proofErr w:type="gramEnd"/>
-      <w:r>
-        <w:rPr>
-          <w:lang w:val="en-US" w:bidi="ar-EG"/>
-        </w:rPr>
-        <w:t xml:space="preserve"> many </w:t>
-      </w:r>
-      <w:proofErr w:type="gramStart"/>
-      <w:r>
-        <w:rPr>
-          <w:lang w:val="en-US" w:bidi="ar-EG"/>
-        </w:rPr>
-        <w:t>facility</w:t>
-      </w:r>
-      <w:proofErr w:type="gramEnd"/>
-      <w:r>
-        <w:rPr>
-          <w:lang w:val="en-US" w:bidi="ar-EG"/>
-        </w:rPr>
-        <w:t xml:space="preserve"> and </w:t>
+      <w:r>
+        <w:rPr>
+          <w:lang w:val="en-US" w:bidi="ar-EG"/>
+        </w:rPr>
+        <w:t xml:space="preserve">has many facility and </w:t>
       </w:r>
       <w:r>
         <w:rPr>
@@ -854,21 +832,7 @@
         <w:rPr>
           <w:lang w:val="en-US" w:bidi="ar-EG"/>
         </w:rPr>
-        <w:t xml:space="preserve">Each facility may </w:t>
-      </w:r>
-      <w:proofErr w:type="gramStart"/>
-      <w:r>
-        <w:rPr>
-          <w:lang w:val="en-US" w:bidi="ar-EG"/>
-        </w:rPr>
-        <w:t>has</w:t>
-      </w:r>
-      <w:proofErr w:type="gramEnd"/>
-      <w:r>
-        <w:rPr>
-          <w:lang w:val="en-US" w:bidi="ar-EG"/>
-        </w:rPr>
-        <w:t xml:space="preserve"> many departments and each department must assign to one facility</w:t>
+        <w:t>Each facility may has many departments and each department must assign to one facility</w:t>
       </w:r>
     </w:p>
     <w:p>
@@ -886,49 +850,533 @@
         <w:rPr>
           <w:lang w:val="en-US" w:bidi="ar-EG"/>
         </w:rPr>
-        <w:t xml:space="preserve">Each department may </w:t>
-      </w:r>
-      <w:proofErr w:type="gramStart"/>
-      <w:r>
-        <w:rPr>
-          <w:lang w:val="en-US" w:bidi="ar-EG"/>
-        </w:rPr>
-        <w:t>has</w:t>
-      </w:r>
-      <w:proofErr w:type="gramEnd"/>
-      <w:r>
-        <w:rPr>
-          <w:lang w:val="en-US" w:bidi="ar-EG"/>
-        </w:rPr>
-        <w:t xml:space="preserve"> many </w:t>
-      </w:r>
-      <w:proofErr w:type="gramStart"/>
+        <w:t>Each department may has many program and each program must assigned to one department</w:t>
+      </w:r>
+    </w:p>
+    <w:p>
+      <w:pPr>
+        <w:pStyle w:val="ListParagraph"/>
+        <w:numPr>
+          <w:ilvl w:val="0"/>
+          <w:numId w:val="4"/>
+        </w:numPr>
+        <w:rPr>
+          <w:lang w:val="en-US" w:bidi="ar-EG"/>
+        </w:rPr>
+      </w:pPr>
+      <w:r>
+        <w:rPr>
+          <w:lang w:val="en-US" w:bidi="ar-EG"/>
+        </w:rPr>
+        <w:t>Each program may has many subjects and each subject must assigned to one program</w:t>
+      </w:r>
+    </w:p>
+    <w:p>
+      <w:pPr>
+        <w:pStyle w:val="ListParagraph"/>
+        <w:numPr>
+          <w:ilvl w:val="0"/>
+          <w:numId w:val="4"/>
+        </w:numPr>
+        <w:rPr>
+          <w:lang w:val="en-US" w:bidi="ar-EG"/>
+        </w:rPr>
+      </w:pPr>
+      <w:r>
+        <w:rPr>
+          <w:lang w:val="en-US" w:bidi="ar-EG"/>
+        </w:rPr>
+        <w:t>Each user must has many roles and each role may has many users</w:t>
+      </w:r>
+    </w:p>
+    <w:p>
+      <w:pPr>
+        <w:pStyle w:val="ListParagraph"/>
+        <w:numPr>
+          <w:ilvl w:val="0"/>
+          <w:numId w:val="4"/>
+        </w:numPr>
+        <w:rPr>
+          <w:lang w:val="en-US" w:bidi="ar-EG"/>
+        </w:rPr>
+      </w:pPr>
+      <w:r>
+        <w:rPr>
+          <w:lang w:val="en-US" w:bidi="ar-EG"/>
+        </w:rPr>
+        <w:t>Each student must has one user and each user may has one student</w:t>
+      </w:r>
+    </w:p>
+    <w:p>
+      <w:pPr>
+        <w:pStyle w:val="ListParagraph"/>
+        <w:numPr>
+          <w:ilvl w:val="0"/>
+          <w:numId w:val="4"/>
+        </w:numPr>
+        <w:rPr>
+          <w:lang w:val="en-US" w:bidi="ar-EG"/>
+        </w:rPr>
+      </w:pPr>
+      <w:r>
+        <w:rPr>
+          <w:lang w:val="en-US" w:bidi="ar-EG"/>
+        </w:rPr>
+        <w:t>Each doctor must has one user and each user may has one doctor</w:t>
+      </w:r>
+    </w:p>
+    <w:p>
+      <w:pPr>
+        <w:pStyle w:val="ListParagraph"/>
+        <w:numPr>
+          <w:ilvl w:val="0"/>
+          <w:numId w:val="4"/>
+        </w:numPr>
+        <w:rPr>
+          <w:lang w:val="en-US" w:bidi="ar-EG"/>
+        </w:rPr>
+      </w:pPr>
+      <w:r>
+        <w:rPr>
+          <w:lang w:val="en-US" w:bidi="ar-EG"/>
+        </w:rPr>
+        <w:t>Each instructor must has one user and each user may has one instructor</w:t>
+      </w:r>
+    </w:p>
+    <w:p>
+      <w:pPr>
+        <w:pStyle w:val="ListParagraph"/>
+        <w:numPr>
+          <w:ilvl w:val="0"/>
+          <w:numId w:val="4"/>
+        </w:numPr>
+        <w:rPr>
+          <w:lang w:val="en-US" w:bidi="ar-EG"/>
+        </w:rPr>
+      </w:pPr>
+      <w:r>
+        <w:rPr>
+          <w:lang w:val="en-US" w:bidi="ar-EG"/>
+        </w:rPr>
+        <w:lastRenderedPageBreak/>
+        <w:t>Each vice dean must has one user and each user may has one vice dean</w:t>
+      </w:r>
+    </w:p>
+    <w:p>
+      <w:pPr>
+        <w:pStyle w:val="ListParagraph"/>
+        <w:numPr>
+          <w:ilvl w:val="0"/>
+          <w:numId w:val="4"/>
+        </w:numPr>
+        <w:rPr>
+          <w:lang w:val="en-US" w:bidi="ar-EG"/>
+        </w:rPr>
+      </w:pPr>
+      <w:r>
+        <w:rPr>
+          <w:lang w:val="en-US" w:bidi="ar-EG"/>
+        </w:rPr>
+        <w:t>Each dean must has one user and each user may has one dean</w:t>
+      </w:r>
+    </w:p>
+    <w:p>
+      <w:pPr>
+        <w:pStyle w:val="ListParagraph"/>
+        <w:numPr>
+          <w:ilvl w:val="0"/>
+          <w:numId w:val="4"/>
+        </w:numPr>
+        <w:rPr>
+          <w:lang w:val="en-US" w:bidi="ar-EG"/>
+        </w:rPr>
+      </w:pPr>
+      <w:r>
+        <w:rPr>
+          <w:lang w:val="en-US" w:bidi="ar-EG"/>
+        </w:rPr>
+        <w:t>Each SIS-Stuff must has one user and each user may has one SIS-Stuff</w:t>
+      </w:r>
+    </w:p>
+    <w:p>
+      <w:pPr>
+        <w:pStyle w:val="ListParagraph"/>
+        <w:numPr>
+          <w:ilvl w:val="0"/>
+          <w:numId w:val="4"/>
+        </w:numPr>
+        <w:rPr>
+          <w:lang w:val="en-US" w:bidi="ar-EG"/>
+        </w:rPr>
+      </w:pPr>
+      <w:r>
+        <w:rPr>
+          <w:lang w:val="en-US" w:bidi="ar-EG"/>
+        </w:rPr>
+        <w:t>Each LMS-Stuff must has one user and each user may has one LMS-Stuff</w:t>
+      </w:r>
+    </w:p>
+    <w:p>
+      <w:pPr>
+        <w:pStyle w:val="ListParagraph"/>
+        <w:numPr>
+          <w:ilvl w:val="0"/>
+          <w:numId w:val="4"/>
+        </w:numPr>
+        <w:rPr>
+          <w:lang w:val="en-US" w:bidi="ar-EG"/>
+        </w:rPr>
+      </w:pPr>
+      <w:r>
+        <w:rPr>
+          <w:lang w:val="en-US" w:bidi="ar-EG"/>
+        </w:rPr>
+        <w:t>Each SIS-</w:t>
+      </w:r>
+      <w:r>
+        <w:rPr>
+          <w:lang w:val="en-US" w:bidi="ar-EG"/>
+        </w:rPr>
+        <w:t>Manager</w:t>
+      </w:r>
+      <w:r>
+        <w:rPr>
+          <w:lang w:val="en-US" w:bidi="ar-EG"/>
+        </w:rPr>
+        <w:t xml:space="preserve"> must has one user and each user may has one SIS-</w:t>
+      </w:r>
+      <w:r>
+        <w:rPr>
+          <w:lang w:val="en-US" w:bidi="ar-EG"/>
+        </w:rPr>
+        <w:t>Manager</w:t>
+      </w:r>
+    </w:p>
+    <w:p>
+      <w:pPr>
+        <w:pStyle w:val="ListParagraph"/>
+        <w:numPr>
+          <w:ilvl w:val="0"/>
+          <w:numId w:val="4"/>
+        </w:numPr>
+        <w:rPr>
+          <w:lang w:val="en-US" w:bidi="ar-EG"/>
+        </w:rPr>
+      </w:pPr>
+      <w:r>
+        <w:rPr>
+          <w:lang w:val="en-US" w:bidi="ar-EG"/>
+        </w:rPr>
+        <w:t>Each LMS-</w:t>
+      </w:r>
+      <w:r>
+        <w:rPr>
+          <w:lang w:val="en-US" w:bidi="ar-EG"/>
+        </w:rPr>
+        <w:t>Manager</w:t>
+      </w:r>
+      <w:r>
+        <w:rPr>
+          <w:lang w:val="en-US" w:bidi="ar-EG"/>
+        </w:rPr>
+        <w:t xml:space="preserve"> must has one user and each user may has one LMS-</w:t>
+      </w:r>
+      <w:r>
+        <w:rPr>
+          <w:lang w:val="en-US" w:bidi="ar-EG"/>
+        </w:rPr>
+        <w:t>Manager</w:t>
+      </w:r>
+    </w:p>
+    <w:p>
+      <w:pPr>
+        <w:pStyle w:val="ListParagraph"/>
+        <w:numPr>
+          <w:ilvl w:val="0"/>
+          <w:numId w:val="4"/>
+        </w:numPr>
+        <w:rPr>
+          <w:highlight w:val="cyan"/>
+          <w:lang w:val="en-US" w:bidi="ar-EG"/>
+        </w:rPr>
+      </w:pPr>
+      <w:r>
+        <w:rPr>
+          <w:highlight w:val="cyan"/>
+          <w:lang w:val="en-US" w:bidi="ar-EG"/>
+        </w:rPr>
+        <w:t>Each student may has one Exam Seating Assignments and each Exam Seating Assignments must one student</w:t>
+      </w:r>
+      <w:r>
+        <w:rPr>
+          <w:highlight w:val="cyan"/>
+          <w:lang w:val="en-US" w:bidi="ar-EG"/>
+        </w:rPr>
+        <w:t xml:space="preserve"> for each semester</w:t>
+      </w:r>
+    </w:p>
+    <w:p>
+      <w:pPr>
+        <w:pStyle w:val="ListParagraph"/>
+        <w:numPr>
+          <w:ilvl w:val="0"/>
+          <w:numId w:val="4"/>
+        </w:numPr>
+        <w:rPr>
+          <w:lang w:val="en-US" w:bidi="ar-EG"/>
+        </w:rPr>
+      </w:pPr>
+      <w:r>
+        <w:rPr>
+          <w:lang w:val="en-US" w:bidi="ar-EG"/>
+        </w:rPr>
+        <w:t xml:space="preserve">Each </w:t>
+      </w:r>
       <w:r>
         <w:rPr>
           <w:lang w:val="en-US" w:bidi="ar-EG"/>
         </w:rPr>
         <w:t>program</w:t>
       </w:r>
-      <w:proofErr w:type="gramEnd"/>
-      <w:r>
-        <w:rPr>
-          <w:lang w:val="en-US" w:bidi="ar-EG"/>
-        </w:rPr>
-        <w:t xml:space="preserve"> and each program must </w:t>
-      </w:r>
-      <w:proofErr w:type="gramStart"/>
-      <w:r>
-        <w:rPr>
+      <w:r>
+        <w:rPr>
+          <w:lang w:val="en-US" w:bidi="ar-EG"/>
+        </w:rPr>
+        <w:t xml:space="preserve"> may have many student and each student must has one </w:t>
+      </w:r>
+      <w:r>
+        <w:rPr>
+          <w:lang w:val="en-US" w:bidi="ar-EG"/>
+        </w:rPr>
+        <w:t>program</w:t>
+      </w:r>
+      <w:r>
+        <w:rPr>
+          <w:lang w:val="en-US" w:bidi="ar-EG"/>
+        </w:rPr>
+        <w:t>.</w:t>
+      </w:r>
+    </w:p>
+    <w:p>
+      <w:pPr>
+        <w:pStyle w:val="ListParagraph"/>
+        <w:numPr>
+          <w:ilvl w:val="0"/>
+          <w:numId w:val="4"/>
+        </w:numPr>
+        <w:rPr>
+          <w:lang w:val="en-US" w:bidi="ar-EG"/>
+        </w:rPr>
+      </w:pPr>
+      <w:r>
+        <w:rPr>
+          <w:highlight w:val="cyan"/>
+          <w:lang w:val="en-US" w:bidi="ar-EG"/>
+        </w:rPr>
+        <w:t xml:space="preserve">For each task </w:t>
+      </w:r>
+      <w:r>
+        <w:rPr>
+          <w:highlight w:val="cyan"/>
+          <w:lang w:val="en-US" w:bidi="ar-EG"/>
+        </w:rPr>
+        <w:t xml:space="preserve">must assigned to </w:t>
+      </w:r>
+      <w:r>
+        <w:rPr>
+          <w:highlight w:val="cyan"/>
+          <w:lang w:val="en-US" w:bidi="ar-EG"/>
+        </w:rPr>
+        <w:t>one doctor and one subject</w:t>
+      </w:r>
+      <w:r>
+        <w:rPr>
+          <w:highlight w:val="cyan"/>
+          <w:lang w:val="en-US" w:bidi="ar-EG"/>
+        </w:rPr>
+        <w:t xml:space="preserve"> for each semester</w:t>
+      </w:r>
+      <w:r>
+        <w:rPr>
+          <w:lang w:val="en-US" w:bidi="ar-EG"/>
+        </w:rPr>
+        <w:t>.</w:t>
+      </w:r>
+    </w:p>
+    <w:p>
+      <w:pPr>
+        <w:pStyle w:val="ListParagraph"/>
+        <w:numPr>
+          <w:ilvl w:val="0"/>
+          <w:numId w:val="4"/>
+        </w:numPr>
+        <w:rPr>
+          <w:highlight w:val="cyan"/>
+          <w:lang w:val="en-US" w:bidi="ar-EG"/>
+        </w:rPr>
+      </w:pPr>
+      <w:r>
+        <w:rPr>
+          <w:highlight w:val="cyan"/>
+          <w:lang w:val="en-US" w:bidi="ar-EG"/>
+        </w:rPr>
+        <w:t xml:space="preserve">For each task must assigned to one </w:t>
+      </w:r>
+      <w:r>
+        <w:rPr>
+          <w:highlight w:val="cyan"/>
+          <w:lang w:val="en-US" w:bidi="ar-EG"/>
+        </w:rPr>
+        <w:t>instructor</w:t>
+      </w:r>
+      <w:r>
+        <w:rPr>
+          <w:highlight w:val="cyan"/>
+          <w:lang w:val="en-US" w:bidi="ar-EG"/>
+        </w:rPr>
+        <w:t xml:space="preserve"> and one subject for each semester.</w:t>
+      </w:r>
+    </w:p>
+    <w:p>
+      <w:pPr>
+        <w:pStyle w:val="ListParagraph"/>
+        <w:numPr>
+          <w:ilvl w:val="0"/>
+          <w:numId w:val="4"/>
+        </w:numPr>
+        <w:rPr>
+          <w:lang w:val="en-US" w:bidi="ar-EG"/>
+        </w:rPr>
+      </w:pPr>
+      <w:r>
+        <w:rPr>
+          <w:lang w:val="en-US" w:bidi="ar-EG"/>
+        </w:rPr>
+        <w:t>For eac</w:t>
+      </w:r>
+      <w:r>
+        <w:rPr>
+          <w:lang w:val="en-US" w:bidi="ar-EG"/>
+        </w:rPr>
+        <w:t xml:space="preserve">h </w:t>
+      </w:r>
+      <w:r>
+        <w:rPr>
+          <w:lang w:val="en-US" w:bidi="ar-EG"/>
+        </w:rPr>
+        <w:t xml:space="preserve">task </w:t>
+      </w:r>
+      <w:r>
+        <w:rPr>
+          <w:lang w:val="en-US" w:bidi="ar-EG"/>
+        </w:rPr>
+        <w:t xml:space="preserve">may </w:t>
+      </w:r>
+      <w:r>
+        <w:rPr>
+          <w:lang w:val="en-US" w:bidi="ar-EG"/>
+        </w:rPr>
+        <w:t xml:space="preserve">assigned to many students and each student </w:t>
+      </w:r>
+      <w:r>
+        <w:rPr>
+          <w:lang w:val="en-US" w:bidi="ar-EG"/>
+        </w:rPr>
+        <w:t>may assigned to one ta</w:t>
+      </w:r>
+      <w:r>
+        <w:rPr>
+          <w:lang w:val="en-US" w:bidi="ar-EG"/>
+        </w:rPr>
+        <w:t>sk</w:t>
+      </w:r>
+      <w:r>
+        <w:rPr>
+          <w:lang w:val="en-US" w:bidi="ar-EG"/>
+        </w:rPr>
+        <w:t>.</w:t>
+      </w:r>
+    </w:p>
+    <w:p>
+      <w:pPr>
+        <w:pStyle w:val="ListParagraph"/>
+        <w:numPr>
+          <w:ilvl w:val="0"/>
+          <w:numId w:val="4"/>
+        </w:numPr>
+        <w:rPr>
+          <w:highlight w:val="cyan"/>
+          <w:lang w:val="en-US" w:bidi="ar-EG"/>
+        </w:rPr>
+      </w:pPr>
+      <w:r>
+        <w:rPr>
+          <w:highlight w:val="cyan"/>
+          <w:lang w:val="en-US" w:bidi="ar-EG"/>
+        </w:rPr>
+        <w:t xml:space="preserve">Each meeting </w:t>
+      </w:r>
+      <w:r>
+        <w:rPr>
+          <w:highlight w:val="cyan"/>
+          <w:lang w:val="en-US" w:bidi="ar-EG"/>
+        </w:rPr>
+        <w:t>may assigned to one subject for each doctor for each semester</w:t>
+      </w:r>
+      <w:r>
+        <w:rPr>
+          <w:highlight w:val="cyan"/>
+          <w:lang w:val="en-US" w:bidi="ar-EG"/>
+        </w:rPr>
+        <w:t>.</w:t>
+      </w:r>
+    </w:p>
+    <w:p>
+      <w:pPr>
+        <w:pStyle w:val="ListParagraph"/>
+        <w:numPr>
+          <w:ilvl w:val="0"/>
+          <w:numId w:val="4"/>
+        </w:numPr>
+        <w:rPr>
+          <w:highlight w:val="cyan"/>
+          <w:lang w:val="en-US" w:bidi="ar-EG"/>
+        </w:rPr>
+      </w:pPr>
+      <w:r>
+        <w:rPr>
+          <w:highlight w:val="cyan"/>
+          <w:lang w:val="en-US" w:bidi="ar-EG"/>
+        </w:rPr>
+        <w:t xml:space="preserve">Each </w:t>
+      </w:r>
+      <w:r>
+        <w:rPr>
+          <w:highlight w:val="cyan"/>
+          <w:lang w:val="en-US" w:bidi="ar-EG"/>
+        </w:rPr>
+        <w:t>lecture</w:t>
+      </w:r>
+      <w:r>
+        <w:rPr>
+          <w:highlight w:val="cyan"/>
+          <w:lang w:val="en-US" w:bidi="ar-EG"/>
+        </w:rPr>
+        <w:t xml:space="preserve"> may </w:t>
+      </w:r>
+      <w:r>
+        <w:rPr>
+          <w:highlight w:val="cyan"/>
           <w:lang w:val="en-US" w:bidi="ar-EG"/>
         </w:rPr>
         <w:t>assigned</w:t>
       </w:r>
-      <w:proofErr w:type="gramEnd"/>
-      <w:r>
-        <w:rPr>
-          <w:lang w:val="en-US" w:bidi="ar-EG"/>
-        </w:rPr>
-        <w:t xml:space="preserve"> to one department</w:t>
+      <w:r>
+        <w:rPr>
+          <w:highlight w:val="cyan"/>
+          <w:lang w:val="en-US" w:bidi="ar-EG"/>
+        </w:rPr>
+        <w:t xml:space="preserve"> to one subject for each doctor for each semester</w:t>
       </w:r>
     </w:p>
     <w:p>
@@ -946,35 +1394,13 @@
         <w:rPr>
           <w:lang w:val="en-US" w:bidi="ar-EG"/>
         </w:rPr>
-        <w:t xml:space="preserve">Each program may </w:t>
-      </w:r>
-      <w:proofErr w:type="gramStart"/>
-      <w:r>
-        <w:rPr>
-          <w:lang w:val="en-US" w:bidi="ar-EG"/>
-        </w:rPr>
-        <w:t>has</w:t>
-      </w:r>
-      <w:proofErr w:type="gramEnd"/>
-      <w:r>
-        <w:rPr>
-          <w:lang w:val="en-US" w:bidi="ar-EG"/>
-        </w:rPr>
-        <w:t xml:space="preserve"> many subjects and each subject must </w:t>
-      </w:r>
-      <w:proofErr w:type="gramStart"/>
-      <w:r>
-        <w:rPr>
-          <w:lang w:val="en-US" w:bidi="ar-EG"/>
-        </w:rPr>
-        <w:t>assigned</w:t>
-      </w:r>
-      <w:proofErr w:type="gramEnd"/>
-      <w:r>
-        <w:rPr>
-          <w:lang w:val="en-US" w:bidi="ar-EG"/>
-        </w:rPr>
-        <w:t xml:space="preserve"> to one program</w:t>
+        <w:t xml:space="preserve">Each </w:t>
+      </w:r>
+      <w:r>
+        <w:rPr>
+          <w:lang w:val="en-US" w:bidi="ar-EG"/>
+        </w:rPr>
+        <w:t>lecture may have many material and each material must assign to one lecture</w:t>
       </w:r>
     </w:p>
     <w:p>
@@ -990,37 +1416,30 @@
       </w:pPr>
       <w:r>
         <w:rPr>
-          <w:lang w:val="en-US" w:bidi="ar-EG"/>
-        </w:rPr>
-        <w:t xml:space="preserve">Each user must </w:t>
-      </w:r>
-      <w:proofErr w:type="gramStart"/>
-      <w:r>
-        <w:rPr>
-          <w:lang w:val="en-US" w:bidi="ar-EG"/>
-        </w:rPr>
-        <w:t>has</w:t>
-      </w:r>
-      <w:proofErr w:type="gramEnd"/>
-      <w:r>
-        <w:rPr>
-          <w:lang w:val="en-US" w:bidi="ar-EG"/>
-        </w:rPr>
-        <w:t xml:space="preserve"> many roles and each role may </w:t>
-      </w:r>
-      <w:proofErr w:type="gramStart"/>
-      <w:r>
-        <w:rPr>
-          <w:lang w:val="en-US" w:bidi="ar-EG"/>
-        </w:rPr>
-        <w:t>has</w:t>
-      </w:r>
-      <w:proofErr w:type="gramEnd"/>
-      <w:r>
-        <w:rPr>
-          <w:lang w:val="en-US" w:bidi="ar-EG"/>
-        </w:rPr>
-        <w:t xml:space="preserve"> many users</w:t>
+          <w:highlight w:val="cyan"/>
+          <w:lang w:val="en-US" w:bidi="ar-EG"/>
+        </w:rPr>
+        <w:t xml:space="preserve">For each </w:t>
+      </w:r>
+      <w:r>
+        <w:rPr>
+          <w:highlight w:val="cyan"/>
+          <w:lang w:val="en-US" w:bidi="ar-EG"/>
+        </w:rPr>
+        <w:t>quiz</w:t>
+      </w:r>
+      <w:r>
+        <w:rPr>
+          <w:highlight w:val="cyan"/>
+          <w:lang w:val="en-US" w:bidi="ar-EG"/>
+        </w:rPr>
+        <w:t xml:space="preserve"> must assigned to one doctor and one subject for each semester</w:t>
+      </w:r>
+      <w:r>
+        <w:rPr>
+          <w:lang w:val="en-US" w:bidi="ar-EG"/>
+        </w:rPr>
+        <w:t>.</w:t>
       </w:r>
     </w:p>
     <w:p>
@@ -1031,42 +1450,37 @@
           <w:numId w:val="4"/>
         </w:numPr>
         <w:rPr>
-          <w:lang w:val="en-US" w:bidi="ar-EG"/>
-        </w:rPr>
-      </w:pPr>
-      <w:r>
-        <w:rPr>
-          <w:lang w:val="en-US" w:bidi="ar-EG"/>
-        </w:rPr>
-        <w:t xml:space="preserve">Each student must </w:t>
-      </w:r>
-      <w:proofErr w:type="gramStart"/>
-      <w:r>
-        <w:rPr>
-          <w:lang w:val="en-US" w:bidi="ar-EG"/>
-        </w:rPr>
-        <w:t>has</w:t>
-      </w:r>
-      <w:proofErr w:type="gramEnd"/>
-      <w:r>
-        <w:rPr>
-          <w:lang w:val="en-US" w:bidi="ar-EG"/>
-        </w:rPr>
-        <w:t xml:space="preserve"> one user and each user may </w:t>
-      </w:r>
-      <w:proofErr w:type="gramStart"/>
-      <w:r>
-        <w:rPr>
-          <w:lang w:val="en-US" w:bidi="ar-EG"/>
-        </w:rPr>
-        <w:t>has</w:t>
-      </w:r>
-      <w:proofErr w:type="gramEnd"/>
-      <w:r>
-        <w:rPr>
-          <w:lang w:val="en-US" w:bidi="ar-EG"/>
-        </w:rPr>
-        <w:t xml:space="preserve"> one student</w:t>
+          <w:highlight w:val="cyan"/>
+          <w:lang w:val="en-US" w:bidi="ar-EG"/>
+        </w:rPr>
+      </w:pPr>
+      <w:r>
+        <w:rPr>
+          <w:highlight w:val="cyan"/>
+          <w:lang w:val="en-US" w:bidi="ar-EG"/>
+        </w:rPr>
+        <w:t xml:space="preserve">For each </w:t>
+      </w:r>
+      <w:r>
+        <w:rPr>
+          <w:highlight w:val="cyan"/>
+          <w:lang w:val="en-US" w:bidi="ar-EG"/>
+        </w:rPr>
+        <w:t>quiz</w:t>
+      </w:r>
+      <w:r>
+        <w:rPr>
+          <w:highlight w:val="cyan"/>
+          <w:lang w:val="en-US" w:bidi="ar-EG"/>
+        </w:rPr>
+        <w:t xml:space="preserve"> </w:t>
+      </w:r>
+      <w:r>
+        <w:rPr>
+          <w:highlight w:val="cyan"/>
+          <w:lang w:val="en-US" w:bidi="ar-EG"/>
+        </w:rPr>
+        <w:t>must assigned to one instructor and one subject for each semester.</w:t>
       </w:r>
     </w:p>
     <w:p>
@@ -1084,35 +1498,25 @@
         <w:rPr>
           <w:lang w:val="en-US" w:bidi="ar-EG"/>
         </w:rPr>
-        <w:t xml:space="preserve">Each doctor must </w:t>
-      </w:r>
-      <w:proofErr w:type="gramStart"/>
-      <w:r>
-        <w:rPr>
-          <w:lang w:val="en-US" w:bidi="ar-EG"/>
-        </w:rPr>
-        <w:t>has</w:t>
-      </w:r>
-      <w:proofErr w:type="gramEnd"/>
-      <w:r>
-        <w:rPr>
-          <w:lang w:val="en-US" w:bidi="ar-EG"/>
-        </w:rPr>
-        <w:t xml:space="preserve"> one user and each user may </w:t>
-      </w:r>
-      <w:proofErr w:type="gramStart"/>
-      <w:r>
-        <w:rPr>
-          <w:lang w:val="en-US" w:bidi="ar-EG"/>
-        </w:rPr>
-        <w:t>has</w:t>
-      </w:r>
-      <w:proofErr w:type="gramEnd"/>
-      <w:r>
-        <w:rPr>
-          <w:lang w:val="en-US" w:bidi="ar-EG"/>
-        </w:rPr>
-        <w:t xml:space="preserve"> one doctor</w:t>
+        <w:t xml:space="preserve">For each </w:t>
+      </w:r>
+      <w:r>
+        <w:rPr>
+          <w:lang w:val="en-US" w:bidi="ar-EG"/>
+        </w:rPr>
+        <w:t>quiz</w:t>
+      </w:r>
+      <w:r>
+        <w:rPr>
+          <w:lang w:val="en-US" w:bidi="ar-EG"/>
+        </w:rPr>
+        <w:t xml:space="preserve"> </w:t>
+      </w:r>
+      <w:r>
+        <w:rPr>
+          <w:lang w:val="en-US" w:bidi="ar-EG"/>
+        </w:rPr>
+        <w:t>may assigned to many students and each student may assigned to one task.</w:t>
       </w:r>
     </w:p>
     <w:p>
@@ -1123,42 +1527,37 @@
           <w:numId w:val="4"/>
         </w:numPr>
         <w:rPr>
-          <w:lang w:val="en-US" w:bidi="ar-EG"/>
-        </w:rPr>
-      </w:pPr>
-      <w:r>
-        <w:rPr>
-          <w:lang w:val="en-US" w:bidi="ar-EG"/>
-        </w:rPr>
-        <w:t xml:space="preserve">Each instructor must </w:t>
-      </w:r>
-      <w:proofErr w:type="gramStart"/>
-      <w:r>
-        <w:rPr>
-          <w:lang w:val="en-US" w:bidi="ar-EG"/>
-        </w:rPr>
-        <w:t>has</w:t>
-      </w:r>
-      <w:proofErr w:type="gramEnd"/>
-      <w:r>
-        <w:rPr>
-          <w:lang w:val="en-US" w:bidi="ar-EG"/>
-        </w:rPr>
-        <w:t xml:space="preserve"> one user and each user may </w:t>
-      </w:r>
-      <w:proofErr w:type="gramStart"/>
-      <w:r>
-        <w:rPr>
-          <w:lang w:val="en-US" w:bidi="ar-EG"/>
-        </w:rPr>
-        <w:t>has</w:t>
-      </w:r>
-      <w:proofErr w:type="gramEnd"/>
-      <w:r>
-        <w:rPr>
-          <w:lang w:val="en-US" w:bidi="ar-EG"/>
-        </w:rPr>
-        <w:t xml:space="preserve"> one instructor</w:t>
+          <w:highlight w:val="cyan"/>
+          <w:lang w:val="en-US" w:bidi="ar-EG"/>
+        </w:rPr>
+      </w:pPr>
+      <w:r>
+        <w:rPr>
+          <w:highlight w:val="cyan"/>
+          <w:lang w:val="en-US" w:bidi="ar-EG"/>
+        </w:rPr>
+        <w:t>Each lecture has many atte</w:t>
+      </w:r>
+      <w:r>
+        <w:rPr>
+          <w:highlight w:val="cyan"/>
+          <w:lang w:val="en-US" w:bidi="ar-EG"/>
+        </w:rPr>
+        <w:t>de</w:t>
+      </w:r>
+      <w:r>
+        <w:rPr>
+          <w:highlight w:val="cyan"/>
+          <w:lang w:val="en-US" w:bidi="ar-EG"/>
+        </w:rPr>
+        <w:t>nces for each strudent</w:t>
+      </w:r>
+      <w:r>
+        <w:rPr>
+          <w:highlight w:val="cyan"/>
+          <w:lang w:val="en-US" w:bidi="ar-EG"/>
+        </w:rPr>
+        <w:t>.</w:t>
       </w:r>
     </w:p>
     <w:p>
@@ -1169,43 +1568,16 @@
           <w:numId w:val="4"/>
         </w:numPr>
         <w:rPr>
-          <w:lang w:val="en-US" w:bidi="ar-EG"/>
-        </w:rPr>
-      </w:pPr>
-      <w:r>
-        <w:rPr>
-          <w:lang w:val="en-US" w:bidi="ar-EG"/>
-        </w:rPr>
-        <w:lastRenderedPageBreak/>
-        <w:t xml:space="preserve">Each vice dean must </w:t>
-      </w:r>
-      <w:proofErr w:type="gramStart"/>
-      <w:r>
-        <w:rPr>
-          <w:lang w:val="en-US" w:bidi="ar-EG"/>
-        </w:rPr>
-        <w:t>has</w:t>
-      </w:r>
-      <w:proofErr w:type="gramEnd"/>
-      <w:r>
-        <w:rPr>
-          <w:lang w:val="en-US" w:bidi="ar-EG"/>
-        </w:rPr>
-        <w:t xml:space="preserve"> one user and each user may </w:t>
-      </w:r>
-      <w:proofErr w:type="gramStart"/>
-      <w:r>
-        <w:rPr>
-          <w:lang w:val="en-US" w:bidi="ar-EG"/>
-        </w:rPr>
-        <w:t>has</w:t>
-      </w:r>
-      <w:proofErr w:type="gramEnd"/>
-      <w:r>
-        <w:rPr>
-          <w:lang w:val="en-US" w:bidi="ar-EG"/>
-        </w:rPr>
-        <w:t xml:space="preserve"> one vice dean</w:t>
+          <w:highlight w:val="yellow"/>
+          <w:lang w:val="en-US" w:bidi="ar-EG"/>
+        </w:rPr>
+      </w:pPr>
+      <w:r>
+        <w:rPr>
+          <w:highlight w:val="yellow"/>
+          <w:lang w:val="en-US" w:bidi="ar-EG"/>
+        </w:rPr>
+        <w:t>For each subject may has many FAQs and each FAQ must has assign to one subject</w:t>
       </w:r>
     </w:p>
     <w:p>
@@ -1216,42 +1588,44 @@
           <w:numId w:val="4"/>
         </w:numPr>
         <w:rPr>
-          <w:lang w:val="en-US" w:bidi="ar-EG"/>
-        </w:rPr>
-      </w:pPr>
-      <w:r>
-        <w:rPr>
-          <w:lang w:val="en-US" w:bidi="ar-EG"/>
-        </w:rPr>
-        <w:t xml:space="preserve">Each dean must </w:t>
-      </w:r>
-      <w:proofErr w:type="gramStart"/>
-      <w:r>
-        <w:rPr>
-          <w:lang w:val="en-US" w:bidi="ar-EG"/>
-        </w:rPr>
-        <w:t>has</w:t>
-      </w:r>
-      <w:proofErr w:type="gramEnd"/>
-      <w:r>
-        <w:rPr>
-          <w:lang w:val="en-US" w:bidi="ar-EG"/>
-        </w:rPr>
-        <w:t xml:space="preserve"> one user and each user may </w:t>
-      </w:r>
-      <w:proofErr w:type="gramStart"/>
-      <w:r>
-        <w:rPr>
-          <w:lang w:val="en-US" w:bidi="ar-EG"/>
-        </w:rPr>
-        <w:t>has</w:t>
-      </w:r>
-      <w:proofErr w:type="gramEnd"/>
-      <w:r>
-        <w:rPr>
-          <w:lang w:val="en-US" w:bidi="ar-EG"/>
-        </w:rPr>
-        <w:t xml:space="preserve"> one dean</w:t>
+          <w:highlight w:val="cyan"/>
+          <w:lang w:val="en-US" w:bidi="ar-EG"/>
+        </w:rPr>
+      </w:pPr>
+      <w:r>
+        <w:rPr>
+          <w:highlight w:val="cyan"/>
+          <w:lang w:val="en-US" w:bidi="ar-EG"/>
+        </w:rPr>
+        <w:t xml:space="preserve">For each </w:t>
+      </w:r>
+      <w:r>
+        <w:rPr>
+          <w:highlight w:val="cyan"/>
+          <w:lang w:val="en-US" w:bidi="ar-EG"/>
+        </w:rPr>
+        <w:t>surve</w:t>
+      </w:r>
+      <w:r>
+        <w:rPr>
+          <w:highlight w:val="cyan"/>
+          <w:lang w:val="en-US" w:bidi="ar-EG"/>
+        </w:rPr>
+        <w:t xml:space="preserve">y </w:t>
+      </w:r>
+      <w:r>
+        <w:rPr>
+          <w:highlight w:val="cyan"/>
+          <w:lang w:val="en-US" w:bidi="ar-EG"/>
+        </w:rPr>
+        <w:t xml:space="preserve">has one subject </w:t>
+      </w:r>
+      <w:r>
+        <w:rPr>
+          <w:highlight w:val="cyan"/>
+          <w:lang w:val="en-US" w:bidi="ar-EG"/>
+        </w:rPr>
+        <w:t>and one doctor and one semester</w:t>
       </w:r>
     </w:p>
     <w:p>
@@ -1262,42 +1636,72 @@
           <w:numId w:val="4"/>
         </w:numPr>
         <w:rPr>
-          <w:lang w:val="en-US" w:bidi="ar-EG"/>
-        </w:rPr>
-      </w:pPr>
-      <w:r>
-        <w:rPr>
-          <w:lang w:val="en-US" w:bidi="ar-EG"/>
-        </w:rPr>
-        <w:t xml:space="preserve">Each SIS-Stuff must </w:t>
-      </w:r>
-      <w:proofErr w:type="gramStart"/>
-      <w:r>
-        <w:rPr>
-          <w:lang w:val="en-US" w:bidi="ar-EG"/>
-        </w:rPr>
-        <w:t>has</w:t>
-      </w:r>
-      <w:proofErr w:type="gramEnd"/>
-      <w:r>
-        <w:rPr>
-          <w:lang w:val="en-US" w:bidi="ar-EG"/>
-        </w:rPr>
-        <w:t xml:space="preserve"> one user and each user may </w:t>
-      </w:r>
-      <w:proofErr w:type="gramStart"/>
-      <w:r>
-        <w:rPr>
-          <w:lang w:val="en-US" w:bidi="ar-EG"/>
-        </w:rPr>
-        <w:t>has</w:t>
-      </w:r>
-      <w:proofErr w:type="gramEnd"/>
-      <w:r>
-        <w:rPr>
-          <w:lang w:val="en-US" w:bidi="ar-EG"/>
-        </w:rPr>
-        <w:t xml:space="preserve"> one SIS-Stuff</w:t>
+          <w:highlight w:val="cyan"/>
+          <w:lang w:val="en-US" w:bidi="ar-EG"/>
+        </w:rPr>
+      </w:pPr>
+      <w:r>
+        <w:rPr>
+          <w:highlight w:val="cyan"/>
+          <w:lang w:val="en-US" w:bidi="ar-EG"/>
+        </w:rPr>
+        <w:t xml:space="preserve">For each survey may </w:t>
+      </w:r>
+      <w:r>
+        <w:rPr>
+          <w:highlight w:val="cyan"/>
+          <w:lang w:val="en-US" w:bidi="ar-EG"/>
+        </w:rPr>
+        <w:t xml:space="preserve">assigned </w:t>
+      </w:r>
+      <w:r>
+        <w:rPr>
+          <w:highlight w:val="cyan"/>
+          <w:lang w:val="en-US" w:bidi="ar-EG"/>
+        </w:rPr>
+        <w:t xml:space="preserve">by many student and each </w:t>
+      </w:r>
+      <w:r>
+        <w:rPr>
+          <w:highlight w:val="cyan"/>
+          <w:lang w:val="en-US" w:bidi="ar-EG"/>
+        </w:rPr>
+        <w:t>student</w:t>
+      </w:r>
+      <w:r>
+        <w:rPr>
+          <w:highlight w:val="cyan"/>
+          <w:lang w:val="en-US" w:bidi="ar-EG"/>
+        </w:rPr>
+        <w:t xml:space="preserve"> </w:t>
+      </w:r>
+      <w:r>
+        <w:rPr>
+          <w:highlight w:val="cyan"/>
+          <w:lang w:val="en-US" w:bidi="ar-EG"/>
+        </w:rPr>
+        <w:t>may</w:t>
+      </w:r>
+      <w:r>
+        <w:rPr>
+          <w:highlight w:val="cyan"/>
+          <w:lang w:val="en-US" w:bidi="ar-EG"/>
+        </w:rPr>
+        <w:t xml:space="preserve"> assign ma</w:t>
+      </w:r>
+      <w:r>
+        <w:rPr>
+          <w:highlight w:val="cyan"/>
+          <w:lang w:val="en-US" w:bidi="ar-EG"/>
+        </w:rPr>
+        <w:t xml:space="preserve">ny </w:t>
+      </w:r>
+      <w:r>
+        <w:rPr>
+          <w:highlight w:val="cyan"/>
+          <w:lang w:val="en-US" w:bidi="ar-EG"/>
+        </w:rPr>
+        <w:t>surveys</w:t>
       </w:r>
     </w:p>
     <w:p>
@@ -1308,42 +1712,37 @@
           <w:numId w:val="4"/>
         </w:numPr>
         <w:rPr>
-          <w:lang w:val="en-US" w:bidi="ar-EG"/>
-        </w:rPr>
-      </w:pPr>
-      <w:r>
-        <w:rPr>
-          <w:lang w:val="en-US" w:bidi="ar-EG"/>
-        </w:rPr>
-        <w:t xml:space="preserve">Each LMS-Stuff must </w:t>
-      </w:r>
-      <w:proofErr w:type="gramStart"/>
-      <w:r>
-        <w:rPr>
-          <w:lang w:val="en-US" w:bidi="ar-EG"/>
-        </w:rPr>
-        <w:t>has</w:t>
-      </w:r>
-      <w:proofErr w:type="gramEnd"/>
-      <w:r>
-        <w:rPr>
-          <w:lang w:val="en-US" w:bidi="ar-EG"/>
-        </w:rPr>
-        <w:t xml:space="preserve"> one user and each user may </w:t>
-      </w:r>
-      <w:proofErr w:type="gramStart"/>
-      <w:r>
-        <w:rPr>
-          <w:lang w:val="en-US" w:bidi="ar-EG"/>
-        </w:rPr>
-        <w:t>has</w:t>
-      </w:r>
-      <w:proofErr w:type="gramEnd"/>
-      <w:r>
-        <w:rPr>
-          <w:lang w:val="en-US" w:bidi="ar-EG"/>
-        </w:rPr>
-        <w:t xml:space="preserve"> one LMS-Stuff</w:t>
+          <w:highlight w:val="cyan"/>
+          <w:lang w:val="en-US" w:bidi="ar-EG"/>
+        </w:rPr>
+      </w:pPr>
+      <w:r>
+        <w:rPr>
+          <w:highlight w:val="cyan"/>
+          <w:lang w:val="en-US" w:bidi="ar-EG"/>
+        </w:rPr>
+        <w:t xml:space="preserve">For each doctor may </w:t>
+      </w:r>
+      <w:r>
+        <w:rPr>
+          <w:highlight w:val="cyan"/>
+          <w:lang w:val="en-US" w:bidi="ar-EG"/>
+        </w:rPr>
+        <w:t>registered</w:t>
+      </w:r>
+      <w:r>
+        <w:rPr>
+          <w:highlight w:val="cyan"/>
+          <w:lang w:val="en-US" w:bidi="ar-EG"/>
+        </w:rPr>
+        <w:t xml:space="preserve"> into many subject and each subject may assigned to many doctor</w:t>
+      </w:r>
+      <w:r>
+        <w:rPr>
+          <w:highlight w:val="cyan"/>
+          <w:lang w:val="en-US" w:bidi="ar-EG"/>
+        </w:rPr>
+        <w:t xml:space="preserve"> for each semester</w:t>
       </w:r>
     </w:p>
     <w:p>
@@ -1354,60 +1753,30 @@
           <w:numId w:val="4"/>
         </w:numPr>
         <w:rPr>
-          <w:lang w:val="en-US" w:bidi="ar-EG"/>
-        </w:rPr>
-      </w:pPr>
-      <w:r>
-        <w:rPr>
-          <w:lang w:val="en-US" w:bidi="ar-EG"/>
-        </w:rPr>
-        <w:t>Each SIS-</w:t>
-      </w:r>
-      <w:r>
-        <w:rPr>
-          <w:lang w:val="en-US" w:bidi="ar-EG"/>
-        </w:rPr>
-        <w:t>Manager</w:t>
-      </w:r>
-      <w:r>
-        <w:rPr>
-          <w:lang w:val="en-US" w:bidi="ar-EG"/>
-        </w:rPr>
-        <w:t xml:space="preserve"> must </w:t>
-      </w:r>
-      <w:proofErr w:type="gramStart"/>
-      <w:r>
-        <w:rPr>
-          <w:lang w:val="en-US" w:bidi="ar-EG"/>
-        </w:rPr>
-        <w:t>has</w:t>
-      </w:r>
-      <w:proofErr w:type="gramEnd"/>
-      <w:r>
-        <w:rPr>
-          <w:lang w:val="en-US" w:bidi="ar-EG"/>
-        </w:rPr>
-        <w:t xml:space="preserve"> one user and each user may </w:t>
-      </w:r>
-      <w:proofErr w:type="gramStart"/>
-      <w:r>
-        <w:rPr>
-          <w:lang w:val="en-US" w:bidi="ar-EG"/>
-        </w:rPr>
-        <w:t>has</w:t>
-      </w:r>
-      <w:proofErr w:type="gramEnd"/>
-      <w:r>
-        <w:rPr>
-          <w:lang w:val="en-US" w:bidi="ar-EG"/>
-        </w:rPr>
-        <w:t xml:space="preserve"> one SIS-</w:t>
-      </w:r>
-      <w:r>
-        <w:rPr>
-          <w:lang w:val="en-US" w:bidi="ar-EG"/>
-        </w:rPr>
-        <w:t>Manager</w:t>
+          <w:highlight w:val="cyan"/>
+          <w:lang w:val="en-US" w:bidi="ar-EG"/>
+        </w:rPr>
+      </w:pPr>
+      <w:r>
+        <w:rPr>
+          <w:highlight w:val="cyan"/>
+          <w:lang w:val="en-US" w:bidi="ar-EG"/>
+        </w:rPr>
+        <w:t xml:space="preserve">For each instructor may registered into many subject and each subject may assigned to many </w:t>
+      </w:r>
+      <w:r>
+        <w:rPr>
+          <w:highlight w:val="cyan"/>
+          <w:lang w:val="en-US" w:bidi="ar-EG"/>
+        </w:rPr>
+        <w:t xml:space="preserve">instructor </w:t>
+      </w:r>
+      <w:r>
+        <w:rPr>
+          <w:highlight w:val="cyan"/>
+          <w:lang w:val="en-US" w:bidi="ar-EG"/>
+        </w:rPr>
+        <w:t>for each semester</w:t>
       </w:r>
     </w:p>
     <w:p>
@@ -1418,60 +1787,16 @@
           <w:numId w:val="4"/>
         </w:numPr>
         <w:rPr>
-          <w:lang w:val="en-US" w:bidi="ar-EG"/>
-        </w:rPr>
-      </w:pPr>
-      <w:r>
-        <w:rPr>
-          <w:lang w:val="en-US" w:bidi="ar-EG"/>
-        </w:rPr>
-        <w:t>Each LMS-</w:t>
-      </w:r>
-      <w:r>
-        <w:rPr>
-          <w:lang w:val="en-US" w:bidi="ar-EG"/>
-        </w:rPr>
-        <w:t>Manager</w:t>
-      </w:r>
-      <w:r>
-        <w:rPr>
-          <w:lang w:val="en-US" w:bidi="ar-EG"/>
-        </w:rPr>
-        <w:t xml:space="preserve"> must </w:t>
-      </w:r>
-      <w:proofErr w:type="gramStart"/>
-      <w:r>
-        <w:rPr>
-          <w:lang w:val="en-US" w:bidi="ar-EG"/>
-        </w:rPr>
-        <w:t>has</w:t>
-      </w:r>
-      <w:proofErr w:type="gramEnd"/>
-      <w:r>
-        <w:rPr>
-          <w:lang w:val="en-US" w:bidi="ar-EG"/>
-        </w:rPr>
-        <w:t xml:space="preserve"> one user and each user may </w:t>
-      </w:r>
-      <w:proofErr w:type="gramStart"/>
-      <w:r>
-        <w:rPr>
-          <w:lang w:val="en-US" w:bidi="ar-EG"/>
-        </w:rPr>
-        <w:t>has</w:t>
-      </w:r>
-      <w:proofErr w:type="gramEnd"/>
-      <w:r>
-        <w:rPr>
-          <w:lang w:val="en-US" w:bidi="ar-EG"/>
-        </w:rPr>
-        <w:t xml:space="preserve"> one LMS-</w:t>
-      </w:r>
-      <w:r>
-        <w:rPr>
-          <w:lang w:val="en-US" w:bidi="ar-EG"/>
-        </w:rPr>
-        <w:t>Manager</w:t>
+          <w:highlight w:val="cyan"/>
+          <w:lang w:val="en-US" w:bidi="ar-EG"/>
+        </w:rPr>
+      </w:pPr>
+      <w:r>
+        <w:rPr>
+          <w:highlight w:val="cyan"/>
+          <w:lang w:val="en-US" w:bidi="ar-EG"/>
+        </w:rPr>
+        <w:t>For each subject may has many sections and each section must assign to one subject for each semester</w:t>
       </w:r>
     </w:p>
     <w:p>
@@ -1482,32 +1807,16 @@
           <w:numId w:val="4"/>
         </w:numPr>
         <w:rPr>
-          <w:highlight w:val="red"/>
-          <w:lang w:val="en-US" w:bidi="ar-EG"/>
-        </w:rPr>
-      </w:pPr>
-      <w:r>
-        <w:rPr>
-          <w:highlight w:val="red"/>
-          <w:lang w:val="en-US" w:bidi="ar-EG"/>
-        </w:rPr>
-        <w:t xml:space="preserve">Each student may </w:t>
-      </w:r>
-      <w:proofErr w:type="gramStart"/>
-      <w:r>
-        <w:rPr>
-          <w:highlight w:val="red"/>
-          <w:lang w:val="en-US" w:bidi="ar-EG"/>
-        </w:rPr>
-        <w:t>has</w:t>
-      </w:r>
-      <w:proofErr w:type="gramEnd"/>
-      <w:r>
-        <w:rPr>
-          <w:highlight w:val="red"/>
-          <w:lang w:val="en-US" w:bidi="ar-EG"/>
-        </w:rPr>
-        <w:t xml:space="preserve"> one Exam Seating Assignments and each Exam Seating Assignments must one student</w:t>
+          <w:highlight w:val="cyan"/>
+          <w:lang w:val="en-US" w:bidi="ar-EG"/>
+        </w:rPr>
+      </w:pPr>
+      <w:r>
+        <w:rPr>
+          <w:highlight w:val="cyan"/>
+          <w:lang w:val="en-US" w:bidi="ar-EG"/>
+        </w:rPr>
+        <w:t>For each student may assigned to many section and each section may has many student for each semester</w:t>
       </w:r>
     </w:p>
     <w:p>
@@ -1518,1004 +1827,21 @@
           <w:numId w:val="4"/>
         </w:numPr>
         <w:rPr>
-          <w:lang w:val="en-US" w:bidi="ar-EG"/>
-        </w:rPr>
-      </w:pPr>
-      <w:r>
-        <w:rPr>
-          <w:lang w:val="en-US" w:bidi="ar-EG"/>
-        </w:rPr>
-        <w:t xml:space="preserve">Each </w:t>
-      </w:r>
-      <w:r>
-        <w:rPr>
-          <w:lang w:val="en-US" w:bidi="ar-EG"/>
-        </w:rPr>
-        <w:t>program</w:t>
-      </w:r>
-      <w:r>
-        <w:rPr>
-          <w:lang w:val="en-US" w:bidi="ar-EG"/>
-        </w:rPr>
-        <w:t xml:space="preserve"> may have many </w:t>
-      </w:r>
-      <w:proofErr w:type="gramStart"/>
-      <w:r>
-        <w:rPr>
-          <w:lang w:val="en-US" w:bidi="ar-EG"/>
-        </w:rPr>
-        <w:t>student</w:t>
-      </w:r>
-      <w:proofErr w:type="gramEnd"/>
-      <w:r>
-        <w:rPr>
-          <w:lang w:val="en-US" w:bidi="ar-EG"/>
-        </w:rPr>
-        <w:t xml:space="preserve"> and each student must </w:t>
-      </w:r>
-      <w:proofErr w:type="gramStart"/>
-      <w:r>
-        <w:rPr>
-          <w:lang w:val="en-US" w:bidi="ar-EG"/>
-        </w:rPr>
-        <w:t>has</w:t>
-      </w:r>
-      <w:proofErr w:type="gramEnd"/>
-      <w:r>
-        <w:rPr>
-          <w:lang w:val="en-US" w:bidi="ar-EG"/>
-        </w:rPr>
-        <w:t xml:space="preserve"> one </w:t>
-      </w:r>
-      <w:r>
-        <w:rPr>
-          <w:lang w:val="en-US" w:bidi="ar-EG"/>
-        </w:rPr>
-        <w:t>program</w:t>
-      </w:r>
-    </w:p>
-    <w:p>
-      <w:pPr>
-        <w:pStyle w:val="ListParagraph"/>
-        <w:numPr>
-          <w:ilvl w:val="0"/>
-          <w:numId w:val="4"/>
-        </w:numPr>
-        <w:rPr>
-          <w:lang w:val="en-US" w:bidi="ar-EG"/>
-        </w:rPr>
-      </w:pPr>
-      <w:r>
-        <w:rPr>
-          <w:lang w:val="en-US" w:bidi="ar-EG"/>
-        </w:rPr>
-        <w:t xml:space="preserve">Each student may assign to many sections and each section may </w:t>
-      </w:r>
-      <w:proofErr w:type="gramStart"/>
-      <w:r>
-        <w:rPr>
-          <w:lang w:val="en-US" w:bidi="ar-EG"/>
-        </w:rPr>
-        <w:t>has</w:t>
-      </w:r>
-      <w:proofErr w:type="gramEnd"/>
-      <w:r>
-        <w:rPr>
-          <w:lang w:val="en-US" w:bidi="ar-EG"/>
-        </w:rPr>
-        <w:t xml:space="preserve"> many student</w:t>
-      </w:r>
-    </w:p>
-    <w:p>
-      <w:pPr>
-        <w:pStyle w:val="ListParagraph"/>
-        <w:numPr>
-          <w:ilvl w:val="0"/>
-          <w:numId w:val="4"/>
-        </w:numPr>
-        <w:rPr>
-          <w:lang w:val="en-US" w:bidi="ar-EG"/>
-        </w:rPr>
-      </w:pPr>
-      <w:r>
-        <w:rPr>
-          <w:lang w:val="en-US" w:bidi="ar-EG"/>
-        </w:rPr>
-        <w:t xml:space="preserve">Each student may </w:t>
-      </w:r>
-      <w:proofErr w:type="gramStart"/>
-      <w:r>
-        <w:rPr>
-          <w:lang w:val="en-US" w:bidi="ar-EG"/>
-        </w:rPr>
-        <w:t>has</w:t>
-      </w:r>
-      <w:proofErr w:type="gramEnd"/>
-      <w:r>
-        <w:rPr>
-          <w:lang w:val="en-US" w:bidi="ar-EG"/>
-        </w:rPr>
-        <w:t xml:space="preserve"> many tasks and each task may </w:t>
-      </w:r>
-      <w:proofErr w:type="gramStart"/>
-      <w:r>
-        <w:rPr>
-          <w:lang w:val="en-US" w:bidi="ar-EG"/>
-        </w:rPr>
-        <w:t>has</w:t>
-      </w:r>
-      <w:proofErr w:type="gramEnd"/>
-      <w:r>
-        <w:rPr>
-          <w:lang w:val="en-US" w:bidi="ar-EG"/>
-        </w:rPr>
-        <w:t xml:space="preserve"> many </w:t>
-      </w:r>
-      <w:proofErr w:type="gramStart"/>
-      <w:r>
-        <w:rPr>
-          <w:lang w:val="en-US" w:bidi="ar-EG"/>
-        </w:rPr>
-        <w:t>student</w:t>
-      </w:r>
-      <w:proofErr w:type="gramEnd"/>
-      <w:r>
-        <w:rPr>
-          <w:lang w:val="en-US" w:bidi="ar-EG"/>
-        </w:rPr>
-        <w:t xml:space="preserve"> and each student has grade in each task and each task has status for each student</w:t>
-      </w:r>
-    </w:p>
-    <w:p>
-      <w:pPr>
-        <w:pStyle w:val="ListParagraph"/>
-        <w:numPr>
-          <w:ilvl w:val="0"/>
-          <w:numId w:val="4"/>
-        </w:numPr>
-        <w:rPr>
-          <w:highlight w:val="yellow"/>
-          <w:lang w:val="en-US" w:bidi="ar-EG"/>
-        </w:rPr>
-      </w:pPr>
-      <w:r>
-        <w:rPr>
-          <w:highlight w:val="yellow"/>
-          <w:lang w:val="en-US" w:bidi="ar-EG"/>
-        </w:rPr>
-        <w:t xml:space="preserve">Each subject may have many </w:t>
-      </w:r>
-      <w:proofErr w:type="gramStart"/>
-      <w:r>
-        <w:rPr>
-          <w:highlight w:val="yellow"/>
-          <w:lang w:val="en-US" w:bidi="ar-EG"/>
-        </w:rPr>
-        <w:t>meeting</w:t>
-      </w:r>
-      <w:proofErr w:type="gramEnd"/>
-      <w:r>
-        <w:rPr>
-          <w:highlight w:val="yellow"/>
-          <w:lang w:val="en-US" w:bidi="ar-EG"/>
-        </w:rPr>
-        <w:t xml:space="preserve"> and each meeting must </w:t>
-      </w:r>
-      <w:proofErr w:type="gramStart"/>
-      <w:r>
-        <w:rPr>
-          <w:highlight w:val="yellow"/>
-          <w:lang w:val="en-US" w:bidi="ar-EG"/>
-        </w:rPr>
-        <w:t>has</w:t>
-      </w:r>
-      <w:proofErr w:type="gramEnd"/>
-      <w:r>
-        <w:rPr>
-          <w:highlight w:val="yellow"/>
-          <w:lang w:val="en-US" w:bidi="ar-EG"/>
-        </w:rPr>
-        <w:t xml:space="preserve"> one subject</w:t>
-      </w:r>
-    </w:p>
-    <w:p>
-      <w:pPr>
-        <w:pStyle w:val="ListParagraph"/>
-        <w:numPr>
-          <w:ilvl w:val="0"/>
-          <w:numId w:val="4"/>
-        </w:numPr>
-        <w:rPr>
-          <w:highlight w:val="yellow"/>
-          <w:lang w:val="en-US" w:bidi="ar-EG"/>
-        </w:rPr>
-      </w:pPr>
-      <w:r>
-        <w:rPr>
-          <w:highlight w:val="yellow"/>
-          <w:lang w:val="en-US" w:bidi="ar-EG"/>
-        </w:rPr>
-        <w:t xml:space="preserve">Each subject may have many </w:t>
-      </w:r>
-      <w:proofErr w:type="gramStart"/>
-      <w:r>
-        <w:rPr>
-          <w:highlight w:val="yellow"/>
-          <w:lang w:val="en-US" w:bidi="ar-EG"/>
-        </w:rPr>
-        <w:t>material</w:t>
-      </w:r>
-      <w:proofErr w:type="gramEnd"/>
-      <w:r>
-        <w:rPr>
-          <w:highlight w:val="yellow"/>
-          <w:lang w:val="en-US" w:bidi="ar-EG"/>
-        </w:rPr>
-        <w:t xml:space="preserve"> and each material must </w:t>
-      </w:r>
-      <w:proofErr w:type="gramStart"/>
-      <w:r>
-        <w:rPr>
-          <w:highlight w:val="yellow"/>
-          <w:lang w:val="en-US" w:bidi="ar-EG"/>
-        </w:rPr>
-        <w:t>has</w:t>
-      </w:r>
-      <w:proofErr w:type="gramEnd"/>
-      <w:r>
-        <w:rPr>
-          <w:highlight w:val="yellow"/>
-          <w:lang w:val="en-US" w:bidi="ar-EG"/>
-        </w:rPr>
-        <w:t xml:space="preserve"> one subject</w:t>
-      </w:r>
-    </w:p>
-    <w:p>
-      <w:pPr>
-        <w:pStyle w:val="ListParagraph"/>
-        <w:numPr>
-          <w:ilvl w:val="0"/>
-          <w:numId w:val="4"/>
-        </w:numPr>
-        <w:rPr>
-          <w:highlight w:val="yellow"/>
-          <w:lang w:val="en-US" w:bidi="ar-EG"/>
-        </w:rPr>
-      </w:pPr>
-      <w:r>
-        <w:rPr>
-          <w:highlight w:val="yellow"/>
-          <w:lang w:val="en-US" w:bidi="ar-EG"/>
-        </w:rPr>
-        <w:t xml:space="preserve">Each subject may </w:t>
-      </w:r>
-      <w:proofErr w:type="gramStart"/>
-      <w:r>
-        <w:rPr>
-          <w:highlight w:val="yellow"/>
-          <w:lang w:val="en-US" w:bidi="ar-EG"/>
-        </w:rPr>
-        <w:t>has</w:t>
-      </w:r>
-      <w:proofErr w:type="gramEnd"/>
-      <w:r>
-        <w:rPr>
-          <w:highlight w:val="yellow"/>
-          <w:lang w:val="en-US" w:bidi="ar-EG"/>
-        </w:rPr>
-        <w:t xml:space="preserve"> many tasks and each task must </w:t>
-      </w:r>
-      <w:proofErr w:type="gramStart"/>
-      <w:r>
-        <w:rPr>
-          <w:highlight w:val="yellow"/>
-          <w:lang w:val="en-US" w:bidi="ar-EG"/>
-        </w:rPr>
-        <w:t>assigned</w:t>
-      </w:r>
-      <w:proofErr w:type="gramEnd"/>
-      <w:r>
-        <w:rPr>
-          <w:highlight w:val="yellow"/>
-          <w:lang w:val="en-US" w:bidi="ar-EG"/>
-        </w:rPr>
-        <w:t xml:space="preserve"> to one subject</w:t>
-      </w:r>
-    </w:p>
-    <w:p>
-      <w:pPr>
-        <w:pStyle w:val="ListParagraph"/>
-        <w:numPr>
-          <w:ilvl w:val="0"/>
-          <w:numId w:val="4"/>
-        </w:numPr>
-        <w:rPr>
-          <w:highlight w:val="yellow"/>
-          <w:lang w:val="en-US" w:bidi="ar-EG"/>
-        </w:rPr>
-      </w:pPr>
-      <w:r>
-        <w:rPr>
-          <w:highlight w:val="yellow"/>
-          <w:lang w:val="en-US" w:bidi="ar-EG"/>
-        </w:rPr>
-        <w:t xml:space="preserve">Each subject may </w:t>
-      </w:r>
-      <w:proofErr w:type="gramStart"/>
-      <w:r>
-        <w:rPr>
-          <w:highlight w:val="yellow"/>
-          <w:lang w:val="en-US" w:bidi="ar-EG"/>
-        </w:rPr>
-        <w:t>has</w:t>
-      </w:r>
-      <w:proofErr w:type="gramEnd"/>
-      <w:r>
-        <w:rPr>
-          <w:highlight w:val="yellow"/>
-          <w:lang w:val="en-US" w:bidi="ar-EG"/>
-        </w:rPr>
-        <w:t xml:space="preserve"> many </w:t>
-      </w:r>
-      <w:proofErr w:type="gramStart"/>
-      <w:r>
-        <w:rPr>
-          <w:highlight w:val="yellow"/>
-          <w:lang w:val="en-US" w:bidi="ar-EG"/>
-        </w:rPr>
-        <w:t>quiz</w:t>
-      </w:r>
-      <w:proofErr w:type="gramEnd"/>
-      <w:r>
-        <w:rPr>
-          <w:highlight w:val="yellow"/>
-          <w:lang w:val="en-US" w:bidi="ar-EG"/>
-        </w:rPr>
-        <w:t xml:space="preserve"> and each quiz must </w:t>
-      </w:r>
-      <w:proofErr w:type="gramStart"/>
-      <w:r>
-        <w:rPr>
-          <w:highlight w:val="yellow"/>
-          <w:lang w:val="en-US" w:bidi="ar-EG"/>
-        </w:rPr>
-        <w:t>assigned</w:t>
-      </w:r>
-      <w:proofErr w:type="gramEnd"/>
-      <w:r>
-        <w:rPr>
-          <w:highlight w:val="yellow"/>
-          <w:lang w:val="en-US" w:bidi="ar-EG"/>
-        </w:rPr>
-        <w:t xml:space="preserve"> to one subject</w:t>
-      </w:r>
-    </w:p>
-    <w:p>
-      <w:pPr>
-        <w:pStyle w:val="ListParagraph"/>
-        <w:numPr>
-          <w:ilvl w:val="0"/>
-          <w:numId w:val="4"/>
-        </w:numPr>
-        <w:rPr>
-          <w:lang w:val="en-US" w:bidi="ar-EG"/>
-        </w:rPr>
-      </w:pPr>
-      <w:r>
-        <w:rPr>
-          <w:lang w:val="en-US" w:bidi="ar-EG"/>
-        </w:rPr>
-        <w:t xml:space="preserve">Each student may </w:t>
-      </w:r>
-      <w:proofErr w:type="gramStart"/>
-      <w:r>
-        <w:rPr>
-          <w:lang w:val="en-US" w:bidi="ar-EG"/>
-        </w:rPr>
-        <w:t>has</w:t>
-      </w:r>
-      <w:proofErr w:type="gramEnd"/>
-      <w:r>
-        <w:rPr>
-          <w:lang w:val="en-US" w:bidi="ar-EG"/>
-        </w:rPr>
-        <w:t xml:space="preserve"> many </w:t>
-      </w:r>
-      <w:r>
-        <w:rPr>
-          <w:lang w:val="en-US" w:bidi="ar-EG"/>
-        </w:rPr>
-        <w:t>quizzes</w:t>
-      </w:r>
-      <w:r>
-        <w:rPr>
-          <w:lang w:val="en-US" w:bidi="ar-EG"/>
-        </w:rPr>
-        <w:t xml:space="preserve"> and each quiz may </w:t>
-      </w:r>
-      <w:proofErr w:type="gramStart"/>
-      <w:r>
-        <w:rPr>
-          <w:lang w:val="en-US" w:bidi="ar-EG"/>
-        </w:rPr>
-        <w:t>has</w:t>
-      </w:r>
-      <w:proofErr w:type="gramEnd"/>
-      <w:r>
-        <w:rPr>
-          <w:lang w:val="en-US" w:bidi="ar-EG"/>
-        </w:rPr>
-        <w:t xml:space="preserve"> many </w:t>
-      </w:r>
-      <w:proofErr w:type="gramStart"/>
-      <w:r>
-        <w:rPr>
-          <w:lang w:val="en-US" w:bidi="ar-EG"/>
-        </w:rPr>
-        <w:t>student</w:t>
-      </w:r>
-      <w:proofErr w:type="gramEnd"/>
-      <w:r>
-        <w:rPr>
-          <w:lang w:val="en-US" w:bidi="ar-EG"/>
-        </w:rPr>
-        <w:t xml:space="preserve"> and each student has grade in each quiz</w:t>
-      </w:r>
-    </w:p>
-    <w:p>
-      <w:pPr>
-        <w:pStyle w:val="ListParagraph"/>
-        <w:numPr>
-          <w:ilvl w:val="0"/>
-          <w:numId w:val="4"/>
-        </w:numPr>
-        <w:rPr>
-          <w:highlight w:val="yellow"/>
-          <w:lang w:val="en-US" w:bidi="ar-EG"/>
-        </w:rPr>
-      </w:pPr>
-      <w:r>
-        <w:rPr>
-          <w:highlight w:val="yellow"/>
-          <w:lang w:val="en-US" w:bidi="ar-EG"/>
-        </w:rPr>
-        <w:t xml:space="preserve">For each subject may have many </w:t>
-      </w:r>
-      <w:proofErr w:type="gramStart"/>
-      <w:r>
-        <w:rPr>
-          <w:highlight w:val="yellow"/>
-          <w:lang w:val="en-US" w:bidi="ar-EG"/>
-        </w:rPr>
-        <w:t>lecture</w:t>
-      </w:r>
-      <w:proofErr w:type="gramEnd"/>
-      <w:r>
-        <w:rPr>
-          <w:highlight w:val="yellow"/>
-          <w:lang w:val="en-US" w:bidi="ar-EG"/>
-        </w:rPr>
-        <w:t xml:space="preserve"> and each lecture must </w:t>
-      </w:r>
-      <w:proofErr w:type="gramStart"/>
-      <w:r>
-        <w:rPr>
-          <w:highlight w:val="yellow"/>
-          <w:lang w:val="en-US" w:bidi="ar-EG"/>
-        </w:rPr>
-        <w:t>assigned</w:t>
-      </w:r>
-      <w:proofErr w:type="gramEnd"/>
-      <w:r>
-        <w:rPr>
-          <w:highlight w:val="yellow"/>
-          <w:lang w:val="en-US" w:bidi="ar-EG"/>
-        </w:rPr>
-        <w:t xml:space="preserve"> to one subject</w:t>
-      </w:r>
-    </w:p>
-    <w:p>
-      <w:pPr>
-        <w:pStyle w:val="ListParagraph"/>
-        <w:numPr>
-          <w:ilvl w:val="0"/>
-          <w:numId w:val="4"/>
-        </w:numPr>
-        <w:rPr>
-          <w:lang w:val="en-US" w:bidi="ar-EG"/>
-        </w:rPr>
-      </w:pPr>
-      <w:r>
-        <w:rPr>
-          <w:lang w:val="en-US" w:bidi="ar-EG"/>
-        </w:rPr>
-        <w:t xml:space="preserve">For each lecture may have many </w:t>
-      </w:r>
-      <w:proofErr w:type="gramStart"/>
-      <w:r>
-        <w:rPr>
-          <w:lang w:val="en-US" w:bidi="ar-EG"/>
-        </w:rPr>
-        <w:t>student</w:t>
-      </w:r>
-      <w:proofErr w:type="gramEnd"/>
-      <w:r>
-        <w:rPr>
-          <w:rFonts w:hint="cs"/>
-          <w:rtl/>
-          <w:lang w:val="en-US" w:bidi="ar-EG"/>
-        </w:rPr>
-        <w:t xml:space="preserve"> </w:t>
-      </w:r>
-      <w:proofErr w:type="gramStart"/>
-      <w:r>
-        <w:rPr>
-          <w:lang w:val="en-US" w:bidi="ar-EG"/>
-        </w:rPr>
-        <w:t>absent</w:t>
-      </w:r>
-      <w:r>
-        <w:rPr>
-          <w:rFonts w:hint="cs"/>
-          <w:rtl/>
-          <w:lang w:val="en-US" w:bidi="ar-EG"/>
-        </w:rPr>
-        <w:t xml:space="preserve"> </w:t>
-      </w:r>
-      <w:r>
-        <w:rPr>
-          <w:lang w:val="en-US" w:bidi="ar-EG"/>
-        </w:rPr>
-        <w:t xml:space="preserve"> and</w:t>
-      </w:r>
-      <w:proofErr w:type="gramEnd"/>
-      <w:r>
-        <w:rPr>
-          <w:lang w:val="en-US" w:bidi="ar-EG"/>
-        </w:rPr>
-        <w:t xml:space="preserve"> each student may absent in may lecture</w:t>
-      </w:r>
-      <w:r>
-        <w:rPr>
-          <w:lang w:val="en-US" w:bidi="ar-EG"/>
-        </w:rPr>
-        <w:t xml:space="preserve"> and each lecture has absent status for each student.</w:t>
-      </w:r>
-    </w:p>
-    <w:p>
-      <w:pPr>
-        <w:pStyle w:val="ListParagraph"/>
-        <w:numPr>
-          <w:ilvl w:val="0"/>
-          <w:numId w:val="4"/>
-        </w:numPr>
-        <w:rPr>
-          <w:highlight w:val="yellow"/>
-          <w:lang w:val="en-US" w:bidi="ar-EG"/>
-        </w:rPr>
-      </w:pPr>
-      <w:r>
-        <w:rPr>
-          <w:highlight w:val="yellow"/>
-          <w:lang w:val="en-US" w:bidi="ar-EG"/>
-        </w:rPr>
-        <w:t xml:space="preserve">For each subject may has many FAQs and each FAQ must has </w:t>
-      </w:r>
-      <w:proofErr w:type="gramStart"/>
-      <w:r>
-        <w:rPr>
-          <w:highlight w:val="yellow"/>
-          <w:lang w:val="en-US" w:bidi="ar-EG"/>
-        </w:rPr>
-        <w:t>assign</w:t>
-      </w:r>
-      <w:proofErr w:type="gramEnd"/>
-      <w:r>
-        <w:rPr>
-          <w:highlight w:val="yellow"/>
-          <w:lang w:val="en-US" w:bidi="ar-EG"/>
-        </w:rPr>
-        <w:t xml:space="preserve"> to one subject</w:t>
-      </w:r>
-    </w:p>
-    <w:p>
-      <w:pPr>
-        <w:pStyle w:val="ListParagraph"/>
-        <w:numPr>
-          <w:ilvl w:val="0"/>
-          <w:numId w:val="4"/>
-        </w:numPr>
-        <w:rPr>
-          <w:highlight w:val="yellow"/>
-          <w:lang w:val="en-US" w:bidi="ar-EG"/>
-        </w:rPr>
-      </w:pPr>
-      <w:r>
-        <w:rPr>
-          <w:highlight w:val="yellow"/>
-          <w:lang w:val="en-US" w:bidi="ar-EG"/>
-        </w:rPr>
-        <w:t xml:space="preserve">For each </w:t>
-      </w:r>
-      <w:r>
-        <w:rPr>
-          <w:highlight w:val="yellow"/>
-          <w:lang w:val="en-US" w:bidi="ar-EG"/>
-        </w:rPr>
-        <w:t>survey</w:t>
-      </w:r>
-      <w:r>
-        <w:rPr>
-          <w:highlight w:val="yellow"/>
-          <w:lang w:val="en-US" w:bidi="ar-EG"/>
-        </w:rPr>
-        <w:t xml:space="preserve"> may has many FAQs and each </w:t>
-      </w:r>
-      <w:r>
-        <w:rPr>
-          <w:highlight w:val="yellow"/>
-          <w:lang w:val="en-US" w:bidi="ar-EG"/>
-        </w:rPr>
-        <w:t>survey</w:t>
-      </w:r>
-      <w:r>
-        <w:rPr>
-          <w:highlight w:val="yellow"/>
-          <w:lang w:val="en-US" w:bidi="ar-EG"/>
-        </w:rPr>
-        <w:t xml:space="preserve"> must has </w:t>
-      </w:r>
-      <w:proofErr w:type="gramStart"/>
-      <w:r>
-        <w:rPr>
-          <w:highlight w:val="yellow"/>
-          <w:lang w:val="en-US" w:bidi="ar-EG"/>
-        </w:rPr>
-        <w:t>assign</w:t>
-      </w:r>
-      <w:proofErr w:type="gramEnd"/>
-      <w:r>
-        <w:rPr>
-          <w:highlight w:val="yellow"/>
-          <w:lang w:val="en-US" w:bidi="ar-EG"/>
-        </w:rPr>
-        <w:t xml:space="preserve"> to one subject</w:t>
-      </w:r>
-    </w:p>
-    <w:p>
-      <w:pPr>
-        <w:pStyle w:val="ListParagraph"/>
-        <w:numPr>
-          <w:ilvl w:val="0"/>
-          <w:numId w:val="4"/>
-        </w:numPr>
-        <w:rPr>
-          <w:highlight w:val="cyan"/>
-          <w:lang w:val="en-US" w:bidi="ar-EG"/>
-        </w:rPr>
-      </w:pPr>
-      <w:r>
-        <w:rPr>
-          <w:highlight w:val="cyan"/>
-          <w:lang w:val="en-US" w:bidi="ar-EG"/>
-        </w:rPr>
-        <w:t xml:space="preserve">For each doctor may </w:t>
-      </w:r>
-      <w:r>
-        <w:rPr>
-          <w:highlight w:val="cyan"/>
-          <w:lang w:val="en-US" w:bidi="ar-EG"/>
-        </w:rPr>
-        <w:t>registered</w:t>
-      </w:r>
-      <w:r>
-        <w:rPr>
-          <w:highlight w:val="cyan"/>
-          <w:lang w:val="en-US" w:bidi="ar-EG"/>
-        </w:rPr>
-        <w:t xml:space="preserve"> into many </w:t>
-      </w:r>
-      <w:proofErr w:type="gramStart"/>
-      <w:r>
-        <w:rPr>
-          <w:highlight w:val="cyan"/>
-          <w:lang w:val="en-US" w:bidi="ar-EG"/>
-        </w:rPr>
-        <w:t>subject</w:t>
-      </w:r>
-      <w:proofErr w:type="gramEnd"/>
-      <w:r>
-        <w:rPr>
-          <w:highlight w:val="cyan"/>
-          <w:lang w:val="en-US" w:bidi="ar-EG"/>
-        </w:rPr>
-        <w:t xml:space="preserve"> and each subject may </w:t>
-      </w:r>
-      <w:proofErr w:type="gramStart"/>
-      <w:r>
-        <w:rPr>
-          <w:highlight w:val="cyan"/>
-          <w:lang w:val="en-US" w:bidi="ar-EG"/>
-        </w:rPr>
-        <w:t>assigned</w:t>
-      </w:r>
-      <w:proofErr w:type="gramEnd"/>
-      <w:r>
-        <w:rPr>
-          <w:highlight w:val="cyan"/>
-          <w:lang w:val="en-US" w:bidi="ar-EG"/>
-        </w:rPr>
-        <w:t xml:space="preserve"> to many </w:t>
-      </w:r>
-      <w:proofErr w:type="gramStart"/>
-      <w:r>
-        <w:rPr>
-          <w:highlight w:val="cyan"/>
-          <w:lang w:val="en-US" w:bidi="ar-EG"/>
-        </w:rPr>
-        <w:t>doctor</w:t>
-      </w:r>
-      <w:proofErr w:type="gramEnd"/>
-      <w:r>
-        <w:rPr>
-          <w:highlight w:val="cyan"/>
-          <w:lang w:val="en-US" w:bidi="ar-EG"/>
-        </w:rPr>
-        <w:t xml:space="preserve"> for each semester</w:t>
-      </w:r>
-    </w:p>
-    <w:p>
-      <w:pPr>
-        <w:pStyle w:val="ListParagraph"/>
-        <w:numPr>
-          <w:ilvl w:val="0"/>
-          <w:numId w:val="4"/>
-        </w:numPr>
-        <w:rPr>
-          <w:highlight w:val="cyan"/>
-          <w:lang w:val="en-US" w:bidi="ar-EG"/>
-        </w:rPr>
-      </w:pPr>
-      <w:r>
-        <w:rPr>
-          <w:highlight w:val="cyan"/>
-          <w:lang w:val="en-US" w:bidi="ar-EG"/>
-        </w:rPr>
-        <w:t xml:space="preserve">For each </w:t>
-      </w:r>
-      <w:r>
-        <w:rPr>
-          <w:highlight w:val="cyan"/>
-          <w:lang w:val="en-US" w:bidi="ar-EG"/>
-        </w:rPr>
-        <w:t>instructor</w:t>
-      </w:r>
-      <w:r>
-        <w:rPr>
-          <w:highlight w:val="cyan"/>
-          <w:lang w:val="en-US" w:bidi="ar-EG"/>
-        </w:rPr>
-        <w:t xml:space="preserve"> may registered into many </w:t>
-      </w:r>
-      <w:proofErr w:type="gramStart"/>
-      <w:r>
-        <w:rPr>
-          <w:highlight w:val="cyan"/>
-          <w:lang w:val="en-US" w:bidi="ar-EG"/>
-        </w:rPr>
-        <w:t>subject</w:t>
-      </w:r>
-      <w:proofErr w:type="gramEnd"/>
-      <w:r>
-        <w:rPr>
-          <w:highlight w:val="cyan"/>
-          <w:lang w:val="en-US" w:bidi="ar-EG"/>
-        </w:rPr>
-        <w:t xml:space="preserve"> and each subject may </w:t>
-      </w:r>
-      <w:proofErr w:type="gramStart"/>
-      <w:r>
-        <w:rPr>
-          <w:highlight w:val="cyan"/>
-          <w:lang w:val="en-US" w:bidi="ar-EG"/>
-        </w:rPr>
-        <w:t>assigned</w:t>
-      </w:r>
-      <w:proofErr w:type="gramEnd"/>
-      <w:r>
-        <w:rPr>
-          <w:highlight w:val="cyan"/>
-          <w:lang w:val="en-US" w:bidi="ar-EG"/>
-        </w:rPr>
-        <w:t xml:space="preserve"> to many </w:t>
-      </w:r>
-      <w:proofErr w:type="gramStart"/>
-      <w:r>
-        <w:rPr>
-          <w:highlight w:val="cyan"/>
-          <w:lang w:val="en-US" w:bidi="ar-EG"/>
-        </w:rPr>
-        <w:t>instructor</w:t>
-      </w:r>
-      <w:proofErr w:type="gramEnd"/>
-      <w:r>
-        <w:rPr>
-          <w:highlight w:val="cyan"/>
-          <w:lang w:val="en-US" w:bidi="ar-EG"/>
-        </w:rPr>
-        <w:t xml:space="preserve"> </w:t>
-      </w:r>
-      <w:r>
-        <w:rPr>
-          <w:highlight w:val="cyan"/>
-          <w:lang w:val="en-US" w:bidi="ar-EG"/>
-        </w:rPr>
-        <w:t>for each semester</w:t>
-      </w:r>
-    </w:p>
-    <w:p>
-      <w:pPr>
-        <w:pStyle w:val="ListParagraph"/>
-        <w:numPr>
-          <w:ilvl w:val="0"/>
-          <w:numId w:val="4"/>
-        </w:numPr>
-        <w:rPr>
-          <w:highlight w:val="cyan"/>
-          <w:lang w:val="en-US" w:bidi="ar-EG"/>
-        </w:rPr>
-      </w:pPr>
-      <w:r>
-        <w:rPr>
-          <w:highlight w:val="cyan"/>
-          <w:lang w:val="en-US" w:bidi="ar-EG"/>
-        </w:rPr>
-        <w:t>For each subject may has many sections and each section must assign to one subject for each semester</w:t>
-      </w:r>
-    </w:p>
-    <w:p>
-      <w:pPr>
-        <w:pStyle w:val="ListParagraph"/>
-        <w:numPr>
-          <w:ilvl w:val="0"/>
-          <w:numId w:val="4"/>
-        </w:numPr>
-        <w:rPr>
-          <w:highlight w:val="cyan"/>
-          <w:lang w:val="en-US" w:bidi="ar-EG"/>
-        </w:rPr>
-      </w:pPr>
-      <w:r>
-        <w:rPr>
-          <w:highlight w:val="cyan"/>
-          <w:lang w:val="en-US" w:bidi="ar-EG"/>
-        </w:rPr>
-        <w:t xml:space="preserve">For each student may assigned to many </w:t>
-      </w:r>
-      <w:proofErr w:type="gramStart"/>
-      <w:r>
-        <w:rPr>
-          <w:highlight w:val="cyan"/>
-          <w:lang w:val="en-US" w:bidi="ar-EG"/>
-        </w:rPr>
-        <w:t>section</w:t>
-      </w:r>
-      <w:proofErr w:type="gramEnd"/>
-      <w:r>
-        <w:rPr>
-          <w:highlight w:val="cyan"/>
-          <w:lang w:val="en-US" w:bidi="ar-EG"/>
-        </w:rPr>
-        <w:t xml:space="preserve"> and each section may </w:t>
-      </w:r>
-      <w:proofErr w:type="gramStart"/>
-      <w:r>
-        <w:rPr>
-          <w:highlight w:val="cyan"/>
-          <w:lang w:val="en-US" w:bidi="ar-EG"/>
-        </w:rPr>
-        <w:t>has</w:t>
-      </w:r>
-      <w:proofErr w:type="gramEnd"/>
-      <w:r>
-        <w:rPr>
-          <w:highlight w:val="cyan"/>
-          <w:lang w:val="en-US" w:bidi="ar-EG"/>
-        </w:rPr>
-        <w:t xml:space="preserve"> many </w:t>
-      </w:r>
-      <w:proofErr w:type="gramStart"/>
-      <w:r>
-        <w:rPr>
-          <w:highlight w:val="cyan"/>
-          <w:lang w:val="en-US" w:bidi="ar-EG"/>
-        </w:rPr>
-        <w:t>student</w:t>
-      </w:r>
-      <w:proofErr w:type="gramEnd"/>
-      <w:r>
-        <w:rPr>
-          <w:highlight w:val="cyan"/>
-          <w:lang w:val="en-US" w:bidi="ar-EG"/>
-        </w:rPr>
-        <w:t xml:space="preserve"> for each semester</w:t>
-      </w:r>
-    </w:p>
-    <w:p>
-      <w:pPr>
-        <w:pStyle w:val="ListParagraph"/>
-        <w:numPr>
-          <w:ilvl w:val="0"/>
-          <w:numId w:val="4"/>
-        </w:numPr>
-        <w:rPr>
-          <w:highlight w:val="cyan"/>
-          <w:lang w:val="en-US" w:bidi="ar-EG"/>
-        </w:rPr>
-      </w:pPr>
-      <w:r>
-        <w:rPr>
-          <w:highlight w:val="cyan"/>
-          <w:lang w:val="en-US" w:bidi="ar-EG"/>
-        </w:rPr>
-        <w:t xml:space="preserve">For each student may register many </w:t>
-      </w:r>
-      <w:proofErr w:type="gramStart"/>
-      <w:r>
-        <w:rPr>
-          <w:highlight w:val="cyan"/>
-          <w:lang w:val="en-US" w:bidi="ar-EG"/>
-        </w:rPr>
-        <w:t>subjects ,must</w:t>
-      </w:r>
-      <w:proofErr w:type="gramEnd"/>
-      <w:r>
-        <w:rPr>
-          <w:highlight w:val="cyan"/>
-          <w:lang w:val="en-US" w:bidi="ar-EG"/>
-        </w:rPr>
-        <w:t xml:space="preserve"> select doctor and each subject may </w:t>
-      </w:r>
-      <w:proofErr w:type="gramStart"/>
-      <w:r>
-        <w:rPr>
-          <w:highlight w:val="cyan"/>
-          <w:lang w:val="en-US" w:bidi="ar-EG"/>
-        </w:rPr>
-        <w:t>assigned</w:t>
-      </w:r>
-      <w:proofErr w:type="gramEnd"/>
-      <w:r>
-        <w:rPr>
-          <w:highlight w:val="cyan"/>
-          <w:lang w:val="en-US" w:bidi="ar-EG"/>
-        </w:rPr>
-        <w:t xml:space="preserve"> to many </w:t>
-      </w:r>
-      <w:proofErr w:type="gramStart"/>
-      <w:r>
-        <w:rPr>
-          <w:highlight w:val="cyan"/>
-          <w:lang w:val="en-US" w:bidi="ar-EG"/>
-        </w:rPr>
-        <w:t>student</w:t>
-      </w:r>
-      <w:proofErr w:type="gramEnd"/>
-      <w:r>
-        <w:rPr>
-          <w:highlight w:val="cyan"/>
-          <w:lang w:val="en-US" w:bidi="ar-EG"/>
-        </w:rPr>
-        <w:t xml:space="preserve"> for each semester</w:t>
-      </w:r>
-    </w:p>
-    <w:p>
-      <w:pPr>
-        <w:pStyle w:val="ListParagraph"/>
-        <w:numPr>
-          <w:ilvl w:val="0"/>
-          <w:numId w:val="4"/>
-        </w:numPr>
+          <w:highlight w:val="cyan"/>
+          <w:lang w:val="en-US" w:bidi="ar-EG"/>
+        </w:rPr>
+      </w:pPr>
+      <w:r>
+        <w:rPr>
+          <w:highlight w:val="cyan"/>
+          <w:lang w:val="en-US" w:bidi="ar-EG"/>
+        </w:rPr>
+        <w:t>For each student may register many subjects ,must select doctor and each subject may assigned to many student for each semester</w:t>
+      </w:r>
+    </w:p>
+    <w:p>
+      <w:pPr>
+        <w:pStyle w:val="ListParagraph"/>
         <w:rPr>
           <w:lang w:val="en-US" w:bidi="ar-EG"/>
         </w:rPr>
@@ -2625,23 +1951,7 @@
         <w:rPr>
           <w:lang w:val="en-US" w:bidi="ar-EG"/>
         </w:rPr>
-        <w:t xml:space="preserve">Student </w:t>
-      </w:r>
-      <w:proofErr w:type="spellStart"/>
-      <w:proofErr w:type="gramStart"/>
-      <w:r>
-        <w:rPr>
-          <w:lang w:val="en-US" w:bidi="ar-EG"/>
-        </w:rPr>
-        <w:t>cant</w:t>
-      </w:r>
-      <w:proofErr w:type="spellEnd"/>
-      <w:proofErr w:type="gramEnd"/>
-      <w:r>
-        <w:rPr>
-          <w:lang w:val="en-US" w:bidi="ar-EG"/>
-        </w:rPr>
-        <w:t xml:space="preserve"> use any feature of system before end all survey he has.</w:t>
+        <w:t>Student cant use any feature of system before end all survey he has.</w:t>
       </w:r>
     </w:p>
     <w:sectPr>

</xml_diff>